<commit_message>
Day 27 Tutorial : Repo style structure + sessions
</commit_message>
<xml_diff>
--- a/DOTNET Training Notes.docx
+++ b/DOTNET Training Notes.docx
@@ -1760,6 +1760,7 @@
         <w:rPr>
           <w:b/>
           <w:bCs/>
+          <w:noProof/>
           <w:sz w:val="28"/>
           <w:szCs w:val="28"/>
         </w:rPr>
@@ -4189,6 +4190,204 @@
         <w:tab/>
       </w:r>
     </w:p>
+    <w:p>
+      <w:pPr>
+        <w:rPr>
+          <w:sz w:val="28"/>
+          <w:szCs w:val="28"/>
+          <w:lang w:val="en-US"/>
+        </w:rPr>
+      </w:pPr>
+      <w:r>
+        <w:rPr>
+          <w:sz w:val="28"/>
+          <w:szCs w:val="28"/>
+          <w:lang w:val="en-US"/>
+        </w:rPr>
+        <w:br w:type="page"/>
+      </w:r>
+    </w:p>
+    <w:p>
+      <w:pPr>
+        <w:rPr>
+          <w:sz w:val="28"/>
+          <w:szCs w:val="28"/>
+          <w:lang w:val="en-US"/>
+        </w:rPr>
+      </w:pPr>
+      <w:r>
+        <w:rPr>
+          <w:sz w:val="28"/>
+          <w:szCs w:val="28"/>
+          <w:lang w:val="en-US"/>
+        </w:rPr>
+        <w:lastRenderedPageBreak/>
+        <w:t>Doubts</w:t>
+      </w:r>
+    </w:p>
+    <w:p>
+      <w:pPr>
+        <w:rPr>
+          <w:sz w:val="28"/>
+          <w:szCs w:val="28"/>
+          <w:lang w:val="en-US"/>
+        </w:rPr>
+      </w:pPr>
+      <w:r>
+        <w:rPr>
+          <w:sz w:val="28"/>
+          <w:szCs w:val="28"/>
+          <w:lang w:val="en-US"/>
+        </w:rPr>
+        <w:t xml:space="preserve">When creating table for TMS DB </w:t>
+      </w:r>
+    </w:p>
+    <w:p>
+      <w:pPr>
+        <w:pStyle w:val="ListParagraph"/>
+        <w:numPr>
+          <w:ilvl w:val="1"/>
+          <w:numId w:val="8"/>
+        </w:numPr>
+        <w:rPr>
+          <w:sz w:val="28"/>
+          <w:szCs w:val="28"/>
+          <w:lang w:val="en-US"/>
+        </w:rPr>
+      </w:pPr>
+      <w:r>
+        <w:rPr>
+          <w:sz w:val="28"/>
+          <w:szCs w:val="28"/>
+          <w:lang w:val="en-US"/>
+        </w:rPr>
+        <w:t>When trying to create DB Diagram  relation does not defining</w:t>
+      </w:r>
+    </w:p>
+    <w:p>
+      <w:pPr>
+        <w:pStyle w:val="ListParagraph"/>
+        <w:numPr>
+          <w:ilvl w:val="1"/>
+          <w:numId w:val="8"/>
+        </w:numPr>
+        <w:rPr>
+          <w:sz w:val="28"/>
+          <w:szCs w:val="28"/>
+          <w:lang w:val="en-US"/>
+        </w:rPr>
+      </w:pPr>
+      <w:r>
+        <w:rPr>
+          <w:sz w:val="28"/>
+          <w:szCs w:val="28"/>
+          <w:lang w:val="en-US"/>
+        </w:rPr>
+        <w:t>I found that we have to add navigation properties to table. After adding navigation class when trying to migrate DB getting this message</w:t>
+      </w:r>
+    </w:p>
+    <w:p>
+      <w:pPr>
+        <w:rPr>
+          <w:sz w:val="28"/>
+          <w:szCs w:val="28"/>
+          <w:lang w:val="en-US"/>
+        </w:rPr>
+      </w:pPr>
+      <w:r>
+        <w:rPr>
+          <w:lang w:val="en-US"/>
+        </w:rPr>
+        <w:drawing>
+          <wp:inline distT="0" distB="0" distL="0" distR="0" wp14:anchorId="53028976" wp14:editId="6A4D5A20">
+            <wp:extent cx="5731510" cy="2619375"/>
+            <wp:effectExtent l="0" t="0" r="2540" b="9525"/>
+            <wp:docPr id="1811675588" name="Picture 1"/>
+            <wp:cNvGraphicFramePr>
+              <a:graphicFrameLocks xmlns:a="http://schemas.openxmlformats.org/drawingml/2006/main" noChangeAspect="1"/>
+            </wp:cNvGraphicFramePr>
+            <a:graphic xmlns:a="http://schemas.openxmlformats.org/drawingml/2006/main">
+              <a:graphicData uri="http://schemas.openxmlformats.org/drawingml/2006/picture">
+                <pic:pic xmlns:pic="http://schemas.openxmlformats.org/drawingml/2006/picture">
+                  <pic:nvPicPr>
+                    <pic:cNvPr id="1811675588" name=""/>
+                    <pic:cNvPicPr/>
+                  </pic:nvPicPr>
+                  <pic:blipFill>
+                    <a:blip r:embed="rId15"/>
+                    <a:stretch>
+                      <a:fillRect/>
+                    </a:stretch>
+                  </pic:blipFill>
+                  <pic:spPr>
+                    <a:xfrm>
+                      <a:off x="0" y="0"/>
+                      <a:ext cx="5731510" cy="2619375"/>
+                    </a:xfrm>
+                    <a:prstGeom prst="rect">
+                      <a:avLst/>
+                    </a:prstGeom>
+                  </pic:spPr>
+                </pic:pic>
+              </a:graphicData>
+            </a:graphic>
+          </wp:inline>
+        </w:drawing>
+      </w:r>
+    </w:p>
+    <w:p>
+      <w:pPr>
+        <w:pStyle w:val="ListParagraph"/>
+        <w:numPr>
+          <w:ilvl w:val="1"/>
+          <w:numId w:val="8"/>
+        </w:numPr>
+        <w:rPr>
+          <w:sz w:val="28"/>
+          <w:szCs w:val="28"/>
+          <w:lang w:val="en-US"/>
+        </w:rPr>
+      </w:pPr>
+      <w:r>
+        <w:rPr>
+          <w:sz w:val="28"/>
+          <w:szCs w:val="28"/>
+          <w:lang w:val="en-US"/>
+        </w:rPr>
+        <w:t>MY question is that in real scenario how to make connection between table and DB Diagram(ER Diagram).</w:t>
+      </w:r>
+    </w:p>
+    <w:p>
+      <w:pPr>
+        <w:pStyle w:val="ListParagraph"/>
+        <w:numPr>
+          <w:ilvl w:val="1"/>
+          <w:numId w:val="8"/>
+        </w:numPr>
+        <w:rPr>
+          <w:sz w:val="28"/>
+          <w:szCs w:val="28"/>
+          <w:lang w:val="en-US"/>
+        </w:rPr>
+      </w:pPr>
+      <w:r>
+        <w:rPr>
+          <w:sz w:val="28"/>
+          <w:szCs w:val="28"/>
+          <w:lang w:val="en-US"/>
+        </w:rPr>
+        <w:t>What is navigating properties while creating table classes.</w:t>
+      </w:r>
+    </w:p>
+    <w:p>
+      <w:pPr>
+        <w:rPr>
+          <w:sz w:val="28"/>
+          <w:szCs w:val="28"/>
+          <w:lang w:val="en-US"/>
+        </w:rPr>
+      </w:pPr>
+    </w:p>
     <w:sectPr>
       <w:pgSz w:w="11906" w:h="16838"/>
       <w:pgMar w:top="1440" w:right="1440" w:bottom="1440" w:left="1440" w:header="708" w:footer="708" w:gutter="0"/>
@@ -4204,7 +4403,7 @@
   <w:abstractNum w:abstractNumId="0" w15:restartNumberingAfterBreak="0">
     <w:nsid w:val="186D3B07"/>
     <w:multiLevelType w:val="multilevel"/>
-    <w:tmpl w:val="8BB4EC24"/>
+    <w:tmpl w:val="8366492A"/>
     <w:lvl w:ilvl="0">
       <w:start w:val="1"/>
       <w:numFmt w:val="bullet"/>
@@ -4221,20 +4420,16 @@
         <w:sz w:val="20"/>
       </w:rPr>
     </w:lvl>
-    <w:lvl w:ilvl="1" w:tentative="1">
-      <w:start w:val="1"/>
-      <w:numFmt w:val="bullet"/>
-      <w:lvlText w:val=""/>
-      <w:lvlJc w:val="left"/>
-      <w:pPr>
-        <w:tabs>
-          <w:tab w:val="num" w:pos="1440"/>
-        </w:tabs>
+    <w:lvl w:ilvl="1">
+      <w:start w:val="1"/>
+      <w:numFmt w:val="decimal"/>
+      <w:lvlText w:val="%2."/>
+      <w:lvlJc w:val="left"/>
+      <w:pPr>
         <w:ind w:left="1440" w:hanging="360"/>
       </w:pPr>
       <w:rPr>
-        <w:rFonts w:ascii="Symbol" w:hAnsi="Symbol" w:hint="default"/>
-        <w:sz w:val="20"/>
+        <w:rFonts w:hint="default"/>
       </w:rPr>
     </w:lvl>
     <w:lvl w:ilvl="2" w:tentative="1">
@@ -6212,6 +6407,7 @@
   <w:style w:type="character" w:default="1" w:styleId="DefaultParagraphFont">
     <w:name w:val="Default Paragraph Font"/>
     <w:uiPriority w:val="1"/>
+    <w:semiHidden/>
     <w:unhideWhenUsed/>
   </w:style>
   <w:style w:type="table" w:default="1" w:styleId="TableNormal">

</xml_diff>